<commit_message>
documentatio: Add documentation from google Drive
</commit_message>
<xml_diff>
--- a/Documentation/ProjectDocumentation/Development Strategy.docx
+++ b/Documentation/ProjectDocumentation/Development Strategy.docx
@@ -1447,12 +1447,12 @@
           <wp:inline distB="114300" distT="114300" distL="114300" distR="114300">
             <wp:extent cx="5776913" cy="2625869"/>
             <wp:effectExtent b="0" l="0" r="0" t="0"/>
-            <wp:docPr id="5" name="image1.png"/>
+            <wp:docPr id="5" name="image2.png"/>
             <a:graphic>
               <a:graphicData uri="http://schemas.openxmlformats.org/drawingml/2006/picture">
                 <pic:pic>
                   <pic:nvPicPr>
-                    <pic:cNvPr id="0" name="image1.png"/>
+                    <pic:cNvPr id="0" name="image2.png"/>
                     <pic:cNvPicPr preferRelativeResize="0"/>
                   </pic:nvPicPr>
                   <pic:blipFill>
@@ -1763,12 +1763,12 @@
           <wp:inline distB="114300" distT="114300" distL="114300" distR="114300">
             <wp:extent cx="4231264" cy="3899598"/>
             <wp:effectExtent b="0" l="0" r="0" t="0"/>
-            <wp:docPr id="6" name="image2.png"/>
+            <wp:docPr id="6" name="image1.png"/>
             <a:graphic>
               <a:graphicData uri="http://schemas.openxmlformats.org/drawingml/2006/picture">
                 <pic:pic>
                   <pic:nvPicPr>
-                    <pic:cNvPr id="0" name="image2.png"/>
+                    <pic:cNvPr id="0" name="image1.png"/>
                     <pic:cNvPicPr preferRelativeResize="0"/>
                   </pic:nvPicPr>
                   <pic:blipFill>
@@ -2092,7 +2092,7 @@
               <w:rPr>
                 <w:rtl w:val="0"/>
               </w:rPr>
-              <w:t xml:space="preserve">06/30/2022</w:t>
+              <w:t xml:space="preserve">06/27/2023</w:t>
             </w:r>
           </w:p>
         </w:tc>
@@ -2198,7 +2198,7 @@
               <w:rPr>
                 <w:rtl w:val="0"/>
               </w:rPr>
-              <w:t xml:space="preserve">06/30/2022</w:t>
+              <w:t xml:space="preserve">06/27/2023</w:t>
             </w:r>
           </w:p>
         </w:tc>
@@ -2304,7 +2304,7 @@
               <w:rPr>
                 <w:rtl w:val="0"/>
               </w:rPr>
-              <w:t xml:space="preserve">06/30/2022</w:t>
+              <w:t xml:space="preserve">06/27/2023</w:t>
             </w:r>
           </w:p>
         </w:tc>
@@ -2410,7 +2410,7 @@
               <w:rPr>
                 <w:rtl w:val="0"/>
               </w:rPr>
-              <w:t xml:space="preserve">06/30/2022</w:t>
+              <w:t xml:space="preserve">06/27/2023</w:t>
             </w:r>
           </w:p>
         </w:tc>
@@ -2453,7 +2453,7 @@
               <w:rPr>
                 <w:rtl w:val="0"/>
               </w:rPr>
-              <w:t xml:space="preserve">JsonWeb token</w:t>
+              <w:t xml:space="preserve">JSON Web token</w:t>
             </w:r>
           </w:p>
         </w:tc>
@@ -2490,7 +2490,7 @@
               <w:rPr>
                 <w:rtl w:val="0"/>
               </w:rPr>
-              <w:t xml:space="preserve">Service that provides secure access, as well as account management, roles and permissions.</w:t>
+              <w:t xml:space="preserve">Service that provides secure access, for the creation of access tokens that allow the propagation of identity and privileges</w:t>
             </w:r>
           </w:p>
         </w:tc>
@@ -2516,7 +2516,7 @@
               <w:rPr>
                 <w:rtl w:val="0"/>
               </w:rPr>
-              <w:t xml:space="preserve">06/30/2022</w:t>
+              <w:t xml:space="preserve">06/27/2023</w:t>
             </w:r>
           </w:p>
         </w:tc>
@@ -2622,7 +2622,7 @@
               <w:rPr>
                 <w:rtl w:val="0"/>
               </w:rPr>
-              <w:t xml:space="preserve">06/30/2022</w:t>
+              <w:t xml:space="preserve">06/27/2023</w:t>
             </w:r>
           </w:p>
         </w:tc>
@@ -2728,7 +2728,7 @@
               <w:rPr>
                 <w:rtl w:val="0"/>
               </w:rPr>
-              <w:t xml:space="preserve">06/30/2022</w:t>
+              <w:t xml:space="preserve">06/27/2023</w:t>
             </w:r>
           </w:p>
         </w:tc>
@@ -3154,7 +3154,7 @@
           <w:rFonts w:ascii="Montserrat" w:cs="Montserrat" w:eastAsia="Montserrat" w:hAnsi="Montserrat"/>
           <w:rtl w:val="0"/>
         </w:rPr>
-        <w:t xml:space="preserve">Deply: </w:t>
+        <w:t xml:space="preserve">Deployment: </w:t>
       </w:r>
     </w:p>
     <w:p>

</xml_diff>